<commit_message>
Exercice MERISE / club video
</commit_message>
<xml_diff>
--- a/merise/exercice/Club video/Club video.docx
+++ b/merise/exercice/Club video/Club video.docx
@@ -1234,7 +1234,15 @@
             <w:tcW w:w="2016" w:type="dxa"/>
           </w:tcPr>
           <w:p>
-            <w:r>
+            <w:pPr>
+              <w:rPr>
+                <w:strike/>
+              </w:rPr>
+            </w:pPr>
+            <w:r>
+              <w:rPr>
+                <w:strike/>
+              </w:rPr>
               <w:t>tape_film</w:t>
             </w:r>
           </w:p>
@@ -1244,7 +1252,15 @@
             <w:tcW w:w="1853" w:type="dxa"/>
           </w:tcPr>
           <w:p>
-            <w:r>
+            <w:pPr>
+              <w:rPr>
+                <w:strike/>
+              </w:rPr>
+            </w:pPr>
+            <w:r>
+              <w:rPr>
+                <w:strike/>
+              </w:rPr>
               <w:t>Le film enregistré dessus</w:t>
             </w:r>
           </w:p>
@@ -1254,7 +1270,15 @@
             <w:tcW w:w="2251" w:type="dxa"/>
           </w:tcPr>
           <w:p>
-            <w:r>
+            <w:pPr>
+              <w:rPr>
+                <w:strike/>
+              </w:rPr>
+            </w:pPr>
+            <w:r>
+              <w:rPr>
+                <w:strike/>
+              </w:rPr>
               <w:t>AN(50)</w:t>
             </w:r>
           </w:p>
@@ -1263,7 +1287,13 @@
           <w:tcPr>
             <w:tcW w:w="1666" w:type="dxa"/>
           </w:tcPr>
-          <w:p/>
+          <w:p>
+            <w:pPr>
+              <w:rPr>
+                <w:strike/>
+              </w:rPr>
+            </w:pPr>
+          </w:p>
         </w:tc>
       </w:tr>
       <w:tr>
@@ -1967,7 +1997,15 @@
             <w:tcW w:w="2016" w:type="dxa"/>
           </w:tcPr>
           <w:p>
-            <w:r>
+            <w:pPr>
+              <w:rPr>
+                <w:strike/>
+              </w:rPr>
+            </w:pPr>
+            <w:r>
+              <w:rPr>
+                <w:strike/>
+              </w:rPr>
               <w:t>late_tape_number</w:t>
             </w:r>
           </w:p>
@@ -1977,7 +2015,15 @@
             <w:tcW w:w="1853" w:type="dxa"/>
           </w:tcPr>
           <w:p>
-            <w:r>
+            <w:pPr>
+              <w:rPr>
+                <w:strike/>
+              </w:rPr>
+            </w:pPr>
+            <w:r>
+              <w:rPr>
+                <w:strike/>
+              </w:rPr>
               <w:t>Le numéro de la cassette</w:t>
             </w:r>
           </w:p>
@@ -1987,7 +2033,15 @@
             <w:tcW w:w="2251" w:type="dxa"/>
           </w:tcPr>
           <w:p>
-            <w:r>
+            <w:pPr>
+              <w:rPr>
+                <w:strike/>
+              </w:rPr>
+            </w:pPr>
+            <w:r>
+              <w:rPr>
+                <w:strike/>
+              </w:rPr>
               <w:t>N(11)</w:t>
             </w:r>
           </w:p>
@@ -1996,7 +2050,13 @@
           <w:tcPr>
             <w:tcW w:w="1666" w:type="dxa"/>
           </w:tcPr>
-          <w:p/>
+          <w:p>
+            <w:pPr>
+              <w:rPr>
+                <w:strike/>
+              </w:rPr>
+            </w:pPr>
+          </w:p>
         </w:tc>
       </w:tr>
       <w:tr>
@@ -2018,7 +2078,15 @@
             <w:tcW w:w="2016" w:type="dxa"/>
           </w:tcPr>
           <w:p>
-            <w:r>
+            <w:pPr>
+              <w:rPr>
+                <w:strike/>
+              </w:rPr>
+            </w:pPr>
+            <w:r>
+              <w:rPr>
+                <w:strike/>
+              </w:rPr>
               <w:t>late_film_title</w:t>
             </w:r>
           </w:p>
@@ -2028,7 +2096,15 @@
             <w:tcW w:w="1853" w:type="dxa"/>
           </w:tcPr>
           <w:p>
-            <w:r>
+            <w:pPr>
+              <w:rPr>
+                <w:strike/>
+              </w:rPr>
+            </w:pPr>
+            <w:r>
+              <w:rPr>
+                <w:strike/>
+              </w:rPr>
               <w:t>Le titre du ou des film(s) concerné(s)</w:t>
             </w:r>
           </w:p>
@@ -2038,7 +2114,15 @@
             <w:tcW w:w="2251" w:type="dxa"/>
           </w:tcPr>
           <w:p>
-            <w:r>
+            <w:pPr>
+              <w:rPr>
+                <w:strike/>
+              </w:rPr>
+            </w:pPr>
+            <w:r>
+              <w:rPr>
+                <w:strike/>
+              </w:rPr>
               <w:t>AN(50)</w:t>
             </w:r>
           </w:p>
@@ -2047,7 +2131,13 @@
           <w:tcPr>
             <w:tcW w:w="1666" w:type="dxa"/>
           </w:tcPr>
-          <w:p/>
+          <w:p>
+            <w:pPr>
+              <w:rPr>
+                <w:strike/>
+              </w:rPr>
+            </w:pPr>
+          </w:p>
         </w:tc>
       </w:tr>
     </w:tbl>

</xml_diff>

<commit_message>
Exercice MERISE / club video update
</commit_message>
<xml_diff>
--- a/merise/exercice/Club video/Club video.docx
+++ b/merise/exercice/Club video/Club video.docx
@@ -460,7 +460,13 @@
     </w:p>
     <w:p>
       <w:r>
-        <w:t>Une cassette est louée par un client</w:t>
+        <w:t>Une cassette est louée par</w:t>
+      </w:r>
+      <w:r>
+        <w:t xml:space="preserve"> zéro ou</w:t>
+      </w:r>
+      <w:r>
+        <w:t xml:space="preserve"> un client</w:t>
       </w:r>
     </w:p>
     <w:p/>
@@ -911,13 +917,79 @@
           <w:tcPr>
             <w:tcW w:w="2251" w:type="dxa"/>
           </w:tcPr>
+          <w:p>
+            <w:r>
+              <w:t>AN(50)</w:t>
+            </w:r>
+          </w:p>
+        </w:tc>
+        <w:tc>
+          <w:tcPr>
+            <w:tcW w:w="1666" w:type="dxa"/>
+          </w:tcPr>
           <w:p/>
         </w:tc>
+      </w:tr>
+      <w:tr>
+        <w:tc>
+          <w:tcPr>
+            <w:tcW w:w="1276" w:type="dxa"/>
+          </w:tcPr>
+          <w:p>
+            <w:pPr>
+              <w:rPr>
+                <w:b/>
+                <w:bCs/>
+              </w:rPr>
+            </w:pPr>
+            <w:r>
+              <w:rPr>
+                <w:b/>
+                <w:bCs/>
+              </w:rPr>
+              <w:t>deposit</w:t>
+            </w:r>
+          </w:p>
+        </w:tc>
+        <w:tc>
+          <w:tcPr>
+            <w:tcW w:w="2016" w:type="dxa"/>
+          </w:tcPr>
+          <w:p>
+            <w:r>
+              <w:t>depo_id</w:t>
+            </w:r>
+          </w:p>
+        </w:tc>
+        <w:tc>
+          <w:tcPr>
+            <w:tcW w:w="1853" w:type="dxa"/>
+          </w:tcPr>
+          <w:p>
+            <w:r>
+              <w:t>L’id de la caution</w:t>
+            </w:r>
+          </w:p>
+        </w:tc>
+        <w:tc>
+          <w:tcPr>
+            <w:tcW w:w="2251" w:type="dxa"/>
+          </w:tcPr>
+          <w:p>
+            <w:r>
+              <w:t>N(11)</w:t>
+            </w:r>
+          </w:p>
+        </w:tc>
         <w:tc>
           <w:tcPr>
             <w:tcW w:w="1666" w:type="dxa"/>
           </w:tcPr>
-          <w:p/>
+          <w:p>
+            <w:r>
+              <w:t>identifiant, auto incrémenter</w:t>
+            </w:r>
+          </w:p>
         </w:tc>
       </w:tr>
       <w:tr>
@@ -935,13 +1007,6 @@
                 <w:bCs/>
               </w:rPr>
             </w:pPr>
-            <w:r>
-              <w:rPr>
-                <w:b/>
-                <w:bCs/>
-              </w:rPr>
-              <w:t>deposit</w:t>
-            </w:r>
           </w:p>
         </w:tc>
         <w:tc>
@@ -1378,7 +1443,7 @@
           </w:tcPr>
           <w:p>
             <w:r>
-              <w:t>film_name</w:t>
+              <w:t>film_id</w:t>
             </w:r>
           </w:p>
         </w:tc>
@@ -1388,7 +1453,7 @@
           </w:tcPr>
           <w:p>
             <w:r>
-              <w:t>Le nom du film</w:t>
+              <w:t>L’id du film</w:t>
             </w:r>
           </w:p>
         </w:tc>
@@ -1398,7 +1463,7 @@
           </w:tcPr>
           <w:p>
             <w:r>
-              <w:t>AN(50)</w:t>
+              <w:t>N(11)</w:t>
             </w:r>
           </w:p>
         </w:tc>
@@ -1406,7 +1471,11 @@
           <w:tcPr>
             <w:tcW w:w="1666" w:type="dxa"/>
           </w:tcPr>
-          <w:p/>
+          <w:p>
+            <w:r>
+              <w:t>identifiant, auto incrémenter</w:t>
+            </w:r>
+          </w:p>
         </w:tc>
       </w:tr>
       <w:tr>
@@ -1429,7 +1498,7 @@
           </w:tcPr>
           <w:p>
             <w:r>
-              <w:t>film_type</w:t>
+              <w:t>film_name</w:t>
             </w:r>
           </w:p>
         </w:tc>
@@ -1439,10 +1508,7 @@
           </w:tcPr>
           <w:p>
             <w:r>
-              <w:t xml:space="preserve">Le </w:t>
-            </w:r>
-            <w:r>
-              <w:t>PEGI</w:t>
+              <w:t>Le nom du film</w:t>
             </w:r>
           </w:p>
         </w:tc>
@@ -1452,7 +1518,7 @@
           </w:tcPr>
           <w:p>
             <w:r>
-              <w:t>AN(6)</w:t>
+              <w:t>AN(50)</w:t>
             </w:r>
           </w:p>
         </w:tc>
@@ -1460,11 +1526,7 @@
           <w:tcPr>
             <w:tcW w:w="1666" w:type="dxa"/>
           </w:tcPr>
-          <w:p>
-            <w:r>
-              <w:t>Sous forme « 12+, 16+, 18+ et Adulte »</w:t>
-            </w:r>
-          </w:p>
+          <w:p/>
         </w:tc>
       </w:tr>
       <w:tr>
@@ -1487,7 +1549,7 @@
           </w:tcPr>
           <w:p>
             <w:r>
-              <w:t>film_duration</w:t>
+              <w:t>film_type</w:t>
             </w:r>
           </w:p>
         </w:tc>
@@ -1497,7 +1559,10 @@
           </w:tcPr>
           <w:p>
             <w:r>
-              <w:t>La durée du film</w:t>
+              <w:t xml:space="preserve">Le </w:t>
+            </w:r>
+            <w:r>
+              <w:t>PEGI</w:t>
             </w:r>
           </w:p>
         </w:tc>
@@ -1507,7 +1572,7 @@
           </w:tcPr>
           <w:p>
             <w:r>
-              <w:t>N(3)</w:t>
+              <w:t>AN(6)</w:t>
             </w:r>
           </w:p>
         </w:tc>
@@ -1515,7 +1580,11 @@
           <w:tcPr>
             <w:tcW w:w="1666" w:type="dxa"/>
           </w:tcPr>
-          <w:p/>
+          <w:p>
+            <w:r>
+              <w:t>Sous forme « 12+, 16+, 18+ et Adulte »</w:t>
+            </w:r>
+          </w:p>
         </w:tc>
       </w:tr>
       <w:tr>
@@ -1538,7 +1607,7 @@
           </w:tcPr>
           <w:p>
             <w:r>
-              <w:t>film_real</w:t>
+              <w:t>film_duration</w:t>
             </w:r>
           </w:p>
         </w:tc>
@@ -1548,7 +1617,7 @@
           </w:tcPr>
           <w:p>
             <w:r>
-              <w:t>Le réalisateur du film</w:t>
+              <w:t>La durée du film</w:t>
             </w:r>
           </w:p>
         </w:tc>
@@ -1558,7 +1627,7 @@
           </w:tcPr>
           <w:p>
             <w:r>
-              <w:t>A(50)</w:t>
+              <w:t>N(3)</w:t>
             </w:r>
           </w:p>
         </w:tc>
@@ -1589,6 +1658,57 @@
           </w:tcPr>
           <w:p>
             <w:r>
+              <w:t>film_real</w:t>
+            </w:r>
+          </w:p>
+        </w:tc>
+        <w:tc>
+          <w:tcPr>
+            <w:tcW w:w="1853" w:type="dxa"/>
+          </w:tcPr>
+          <w:p>
+            <w:r>
+              <w:t>Le réalisateur du film</w:t>
+            </w:r>
+          </w:p>
+        </w:tc>
+        <w:tc>
+          <w:tcPr>
+            <w:tcW w:w="2251" w:type="dxa"/>
+          </w:tcPr>
+          <w:p>
+            <w:r>
+              <w:t>A(50)</w:t>
+            </w:r>
+          </w:p>
+        </w:tc>
+        <w:tc>
+          <w:tcPr>
+            <w:tcW w:w="1666" w:type="dxa"/>
+          </w:tcPr>
+          <w:p/>
+        </w:tc>
+      </w:tr>
+      <w:tr>
+        <w:tc>
+          <w:tcPr>
+            <w:tcW w:w="1276" w:type="dxa"/>
+          </w:tcPr>
+          <w:p>
+            <w:pPr>
+              <w:rPr>
+                <w:b/>
+                <w:bCs/>
+              </w:rPr>
+            </w:pPr>
+          </w:p>
+        </w:tc>
+        <w:tc>
+          <w:tcPr>
+            <w:tcW w:w="2016" w:type="dxa"/>
+          </w:tcPr>
+          <w:p>
+            <w:r>
               <w:t>film_actor</w:t>
             </w:r>
           </w:p>
@@ -1607,7 +1727,11 @@
           <w:tcPr>
             <w:tcW w:w="2251" w:type="dxa"/>
           </w:tcPr>
-          <w:p/>
+          <w:p>
+            <w:r>
+              <w:t>A(500)</w:t>
+            </w:r>
+          </w:p>
         </w:tc>
         <w:tc>
           <w:tcPr>

</xml_diff>